<commit_message>
Correção de pequenos erros
</commit_message>
<xml_diff>
--- a/Relatório/Relatorio Experimento 1.docx
+++ b/Relatório/Relatorio Experimento 1.docx
@@ -1,6 +1,6 @@
 
 <file path=word/document.xml><?xml version="1.0" encoding="utf-8"?>
-<w:document xmlns:wpc="http://schemas.microsoft.com/office/word/2010/wordprocessingCanvas" xmlns:cx="http://schemas.microsoft.com/office/drawing/2014/chartex" xmlns:cx1="http://schemas.microsoft.com/office/drawing/2015/9/8/chartex" xmlns:cx2="http://schemas.microsoft.com/office/drawing/2015/10/21/chartex" xmlns:cx3="http://schemas.microsoft.com/office/drawing/2016/5/9/chartex" xmlns:cx4="http://schemas.microsoft.com/office/drawing/2016/5/10/chartex" xmlns:cx5="http://schemas.microsoft.com/office/drawing/2016/5/11/chartex" xmlns:cx6="http://schemas.microsoft.com/office/drawing/2016/5/12/chartex" xmlns:cx7="http://schemas.microsoft.com/office/drawing/2016/5/13/chartex" xmlns:cx8="http://schemas.microsoft.com/office/drawing/2016/5/14/chartex" xmlns:mc="http://schemas.openxmlformats.org/markup-compatibility/2006" xmlns:aink="http://schemas.microsoft.com/office/drawing/2016/ink" xmlns:am3d="http://schemas.microsoft.com/office/drawing/2017/model3d" xmlns:o="urn:schemas-microsoft-com:office:office" xmlns:r="http://schemas.openxmlformats.org/officeDocument/2006/relationships" xmlns:m="http://schemas.openxmlformats.org/officeDocument/2006/math" xmlns:v="urn:schemas-microsoft-com:vml" xmlns:wp14="http://schemas.microsoft.com/office/word/2010/wordprocessingDrawing" xmlns:wp="http://schemas.openxmlformats.org/drawingml/2006/wordprocessingDrawing" xmlns:w10="urn:schemas-microsoft-com:office:word" xmlns:w="http://schemas.openxmlformats.org/wordprocessingml/2006/main" xmlns:w14="http://schemas.microsoft.com/office/word/2010/wordml" xmlns:w15="http://schemas.microsoft.com/office/word/2012/wordml" xmlns:w16cex="http://schemas.microsoft.com/office/word/2018/wordml/cex" xmlns:w16cid="http://schemas.microsoft.com/office/word/2016/wordml/cid" xmlns:w16="http://schemas.microsoft.com/office/word/2018/wordml" xmlns:w16se="http://schemas.microsoft.com/office/word/2015/wordml/symex" xmlns:wpg="http://schemas.microsoft.com/office/word/2010/wordprocessingGroup" xmlns:wpi="http://schemas.microsoft.com/office/word/2010/wordprocessingInk" xmlns:wne="http://schemas.microsoft.com/office/word/2006/wordml" xmlns:wps="http://schemas.microsoft.com/office/word/2010/wordprocessingShape" mc:Ignorable="w14 w15 w16se w16cid w16 w16cex wp14">
+<w:document xmlns:wpc="http://schemas.microsoft.com/office/word/2010/wordprocessingCanvas" xmlns:cx="http://schemas.microsoft.com/office/drawing/2014/chartex" xmlns:cx1="http://schemas.microsoft.com/office/drawing/2015/9/8/chartex" xmlns:cx2="http://schemas.microsoft.com/office/drawing/2015/10/21/chartex" xmlns:cx3="http://schemas.microsoft.com/office/drawing/2016/5/9/chartex" xmlns:cx4="http://schemas.microsoft.com/office/drawing/2016/5/10/chartex" xmlns:cx5="http://schemas.microsoft.com/office/drawing/2016/5/11/chartex" xmlns:cx6="http://schemas.microsoft.com/office/drawing/2016/5/12/chartex" xmlns:cx7="http://schemas.microsoft.com/office/drawing/2016/5/13/chartex" xmlns:cx8="http://schemas.microsoft.com/office/drawing/2016/5/14/chartex" xmlns:mc="http://schemas.openxmlformats.org/markup-compatibility/2006" xmlns:aink="http://schemas.microsoft.com/office/drawing/2016/ink" xmlns:am3d="http://schemas.microsoft.com/office/drawing/2017/model3d" xmlns:o="urn:schemas-microsoft-com:office:office" xmlns:r="http://schemas.openxmlformats.org/officeDocument/2006/relationships" xmlns:m="http://schemas.openxmlformats.org/officeDocument/2006/math" xmlns:v="urn:schemas-microsoft-com:vml" xmlns:wp14="http://schemas.microsoft.com/office/word/2010/wordprocessingDrawing" xmlns:wp="http://schemas.openxmlformats.org/drawingml/2006/wordprocessingDrawing" xmlns:w10="urn:schemas-microsoft-com:office:word" xmlns:w="http://schemas.openxmlformats.org/wordprocessingml/2006/main" xmlns:w14="http://schemas.microsoft.com/office/word/2010/wordml" xmlns:w15="http://schemas.microsoft.com/office/word/2012/wordml" xmlns:w16cex="http://schemas.microsoft.com/office/word/2018/wordml/cex" xmlns:w16cid="http://schemas.microsoft.com/office/word/2016/wordml/cid" xmlns:w16="http://schemas.microsoft.com/office/word/2018/wordml" xmlns:w16se="http://schemas.microsoft.com/office/word/2015/wordml/symex" xmlns:wpg="http://schemas.microsoft.com/office/word/2010/wordprocessingGroup" xmlns:wpi="http://schemas.microsoft.com/office/word/2010/wordprocessingInk" xmlns:wne="http://schemas.microsoft.com/office/word/2006/wordml" xmlns:wps="http://schemas.microsoft.com/office/word/2010/wordprocessingShape" xmlns:a="http://schemas.openxmlformats.org/drawingml/2006/main" xmlns:pic="http://schemas.openxmlformats.org/drawingml/2006/picture" xmlns:a14="http://schemas.microsoft.com/office/drawing/2010/main" mc:Ignorable="w14 w15 w16se w16cid w16 w16cex wp14">
   <w:body>
     <w:p>
       <w:pPr>
@@ -21,27 +21,24 @@
         </w:rPr>
       </w:pPr>
       <w:r>
-        <w:rPr>
-          <w:noProof/>
-        </w:rPr>
         <w:drawing>
-          <wp:inline distT="0" distB="0" distL="0" distR="0" wp14:anchorId="543993E1" wp14:editId="70E8F3E6">
+          <wp:inline wp14:editId="141B7228" wp14:anchorId="543993E1">
             <wp:extent cx="1045210" cy="1353820"/>
             <wp:effectExtent l="0" t="0" r="0" b="0"/>
-            <wp:docPr id="1601104598" name="image1.jpeg"/>
+            <wp:docPr id="1601104598" name="image1.jpeg" title=""/>
             <wp:cNvGraphicFramePr>
-              <a:graphicFrameLocks xmlns:a="http://schemas.openxmlformats.org/drawingml/2006/main" noChangeAspect="1"/>
+              <a:graphicFrameLocks noChangeAspect="1"/>
             </wp:cNvGraphicFramePr>
-            <a:graphic xmlns:a="http://schemas.openxmlformats.org/drawingml/2006/main">
+            <a:graphic>
               <a:graphicData uri="http://schemas.openxmlformats.org/drawingml/2006/picture">
-                <pic:pic xmlns:pic="http://schemas.openxmlformats.org/drawingml/2006/picture">
+                <pic:pic>
                   <pic:nvPicPr>
                     <pic:cNvPr id="0" name="image1.jpeg"/>
                     <pic:cNvPicPr/>
                   </pic:nvPicPr>
                   <pic:blipFill>
-                    <a:blip r:embed="rId8">
-                      <a:extLst>
+                    <a:blip r:embed="R199f387a025d4c01">
+                      <a:extLst xmlns:a="http://schemas.openxmlformats.org/drawingml/2006/main">
                         <a:ext uri="{28A0092B-C50C-407E-A947-70E740481C1C}">
                           <a14:useLocalDpi xmlns:a14="http://schemas.microsoft.com/office/drawing/2010/main" val="0"/>
                         </a:ext>
@@ -52,7 +49,7 @@
                     </a:stretch>
                   </pic:blipFill>
                   <pic:spPr>
-                    <a:xfrm>
+                    <a:xfrm rot="0" flipH="0" flipV="0">
                       <a:off x="0" y="0"/>
                       <a:ext cx="1045210" cy="1353820"/>
                     </a:xfrm>
@@ -324,14 +321,7 @@
     </w:p>
     <w:p>
       <w:pPr>
-        <w:rPr>
-          <w:sz w:val="24"/>
-          <w:szCs w:val="24"/>
-        </w:rPr>
-      </w:pPr>
-    </w:p>
-    <w:p>
-      <w:pPr>
+        <w:pStyle w:val="Normal"/>
         <w:rPr>
           <w:sz w:val="24"/>
           <w:szCs w:val="24"/>
@@ -359,7 +349,37 @@
           <w:sz w:val="24"/>
           <w:szCs w:val="24"/>
         </w:rPr>
-        <w:t>Beatriz Morelatto Lorente</w:t>
+        <w:t xml:space="preserve">Beatriz </w:t>
+      </w:r>
+      <w:proofErr w:type="spellStart"/>
+      <w:r>
+        <w:rPr>
+          <w:sz w:val="24"/>
+          <w:szCs w:val="24"/>
+        </w:rPr>
+        <w:t>Morelatto</w:t>
+      </w:r>
+      <w:proofErr w:type="spellEnd"/>
+      <w:r>
+        <w:rPr>
+          <w:sz w:val="24"/>
+          <w:szCs w:val="24"/>
+        </w:rPr>
+        <w:t xml:space="preserve"> </w:t>
+      </w:r>
+      <w:r>
+        <w:rPr>
+          <w:sz w:val="24"/>
+          <w:szCs w:val="24"/>
+        </w:rPr>
+        <w:t>Lorente</w:t>
+      </w:r>
+      <w:r>
+        <w:rPr>
+          <w:sz w:val="24"/>
+          <w:szCs w:val="24"/>
+        </w:rPr>
+        <w:t xml:space="preserve"> </w:t>
       </w:r>
       <w:r>
         <w:rPr>
@@ -367,6 +387,170 @@
           <w:szCs w:val="24"/>
         </w:rPr>
         <w:tab/>
+      </w:r>
+      <w:r>
+        <w:rPr>
+          <w:sz w:val="24"/>
+          <w:szCs w:val="24"/>
+        </w:rPr>
+        <w:t xml:space="preserve">RA</w:t>
+      </w:r>
+      <w:r>
+        <w:rPr>
+          <w:sz w:val="24"/>
+          <w:szCs w:val="24"/>
+        </w:rPr>
+        <w:t xml:space="preserve">: </w:t>
+      </w:r>
+      <w:r>
+        <w:rPr>
+          <w:color w:val="000000"/>
+          <w:sz w:val="24"/>
+          <w:szCs w:val="24"/>
+        </w:rPr>
+        <w:t>18071597</w:t>
+      </w:r>
+    </w:p>
+    <w:p>
+      <w:pPr>
+        <w:jc w:val="center"/>
+        <w:rPr>
+          <w:sz w:val="24"/>
+          <w:szCs w:val="24"/>
+        </w:rPr>
+      </w:pPr>
+    </w:p>
+    <w:p>
+      <w:pPr>
+        <w:jc w:val="center"/>
+        <w:rPr>
+          <w:sz w:val="24"/>
+          <w:szCs w:val="24"/>
+        </w:rPr>
+      </w:pPr>
+      <w:r>
+        <w:rPr>
+          <w:sz w:val="24"/>
+          <w:szCs w:val="24"/>
+        </w:rPr>
+        <w:t xml:space="preserve">Cesar </w:t>
+      </w:r>
+      <w:proofErr w:type="spellStart"/>
+      <w:r>
+        <w:rPr>
+          <w:sz w:val="24"/>
+          <w:szCs w:val="24"/>
+        </w:rPr>
+        <w:t>Marrote</w:t>
+      </w:r>
+      <w:proofErr w:type="spellEnd"/>
+      <w:r>
+        <w:rPr>
+          <w:sz w:val="24"/>
+          <w:szCs w:val="24"/>
+        </w:rPr>
+        <w:t xml:space="preserve"> </w:t>
+      </w:r>
+      <w:r>
+        <w:rPr>
+          <w:sz w:val="24"/>
+          <w:szCs w:val="24"/>
+        </w:rPr>
+        <w:t>Manzano</w:t>
+      </w:r>
+      <w:r>
+        <w:rPr>
+          <w:sz w:val="24"/>
+          <w:szCs w:val="24"/>
+        </w:rPr>
+        <w:t xml:space="preserve"> </w:t>
+      </w:r>
+      <w:r>
+        <w:rPr>
+          <w:sz w:val="24"/>
+          <w:szCs w:val="24"/>
+        </w:rPr>
+        <w:tab/>
+      </w:r>
+      <w:r>
+        <w:rPr>
+          <w:sz w:val="24"/>
+          <w:szCs w:val="24"/>
+        </w:rPr>
+        <w:t>RA</w:t>
+      </w:r>
+      <w:r>
+        <w:rPr>
+          <w:sz w:val="24"/>
+          <w:szCs w:val="24"/>
+        </w:rPr>
+        <w:t>: 18051755</w:t>
+      </w:r>
+    </w:p>
+    <w:p>
+      <w:pPr>
+        <w:jc w:val="center"/>
+        <w:rPr>
+          <w:sz w:val="24"/>
+          <w:szCs w:val="24"/>
+        </w:rPr>
+      </w:pPr>
+    </w:p>
+    <w:p>
+      <w:pPr>
+        <w:jc w:val="center"/>
+        <w:rPr>
+          <w:sz w:val="24"/>
+          <w:szCs w:val="24"/>
+        </w:rPr>
+      </w:pPr>
+      <w:r>
+        <w:rPr>
+          <w:sz w:val="24"/>
+          <w:szCs w:val="24"/>
+        </w:rPr>
+        <w:t>Fabr</w:t>
+      </w:r>
+      <w:r>
+        <w:rPr>
+          <w:sz w:val="24"/>
+          <w:szCs w:val="24"/>
+        </w:rPr>
+        <w:t>í</w:t>
+      </w:r>
+      <w:r>
+        <w:rPr>
+          <w:sz w:val="24"/>
+          <w:szCs w:val="24"/>
+        </w:rPr>
+        <w:t>cio</w:t>
+      </w:r>
+      <w:r>
+        <w:rPr>
+          <w:sz w:val="24"/>
+          <w:szCs w:val="24"/>
+        </w:rPr>
+        <w:t xml:space="preserve"> Silva Cardoso</w:t>
+      </w:r>
+      <w:r>
+        <w:rPr>
+          <w:sz w:val="24"/>
+          <w:szCs w:val="24"/>
+        </w:rPr>
+        <w:t xml:space="preserve"> </w:t>
+      </w:r>
+      <w:r>
+        <w:rPr>
+          <w:sz w:val="24"/>
+          <w:szCs w:val="24"/>
+        </w:rPr>
+        <w:tab/>
+      </w:r>
+      <w:r>
+        <w:rPr>
+          <w:sz w:val="24"/>
+          <w:szCs w:val="24"/>
+        </w:rPr>
         <w:t xml:space="preserve">RA: </w:t>
       </w:r>
       <w:r>
@@ -375,7 +559,7 @@
           <w:sz w:val="24"/>
           <w:szCs w:val="24"/>
         </w:rPr>
-        <w:t>18071597</w:t>
+        <w:t>18023481</w:t>
       </w:r>
     </w:p>
     <w:p>
@@ -400,7 +584,21 @@
           <w:sz w:val="24"/>
           <w:szCs w:val="24"/>
         </w:rPr>
-        <w:t>Cesar Marrote Manzano</w:t>
+        <w:t xml:space="preserve">Pedro Ignácio </w:t>
+      </w:r>
+      <w:r>
+        <w:rPr>
+          <w:sz w:val="24"/>
+          <w:szCs w:val="24"/>
+        </w:rPr>
+        <w:t>Trevisan</w:t>
+      </w:r>
+      <w:r>
+        <w:rPr>
+          <w:sz w:val="24"/>
+          <w:szCs w:val="24"/>
+        </w:rPr>
+        <w:t xml:space="preserve"> </w:t>
       </w:r>
       <w:r>
         <w:rPr>
@@ -408,96 +606,75 @@
           <w:szCs w:val="24"/>
         </w:rPr>
         <w:tab/>
-        <w:t>RA: 18051755</w:t>
-      </w:r>
-    </w:p>
-    <w:p>
-      <w:pPr>
-        <w:jc w:val="center"/>
-        <w:rPr>
-          <w:sz w:val="24"/>
-          <w:szCs w:val="24"/>
-        </w:rPr>
-      </w:pPr>
-    </w:p>
-    <w:p>
-      <w:pPr>
-        <w:jc w:val="center"/>
-        <w:rPr>
-          <w:sz w:val="24"/>
-          <w:szCs w:val="24"/>
-        </w:rPr>
-      </w:pPr>
-      <w:r>
-        <w:rPr>
-          <w:sz w:val="24"/>
-          <w:szCs w:val="24"/>
-        </w:rPr>
-        <w:t>Fabricio Silva Cardoso</w:t>
-      </w:r>
-      <w:r>
-        <w:rPr>
-          <w:sz w:val="24"/>
-          <w:szCs w:val="24"/>
-        </w:rPr>
-        <w:tab/>
-        <w:t xml:space="preserve">RA: </w:t>
-      </w:r>
-      <w:r>
-        <w:rPr>
-          <w:color w:val="000000"/>
-          <w:sz w:val="24"/>
-          <w:szCs w:val="24"/>
-        </w:rPr>
-        <w:t>18023481</w:t>
-      </w:r>
-    </w:p>
-    <w:p>
-      <w:pPr>
-        <w:jc w:val="center"/>
-        <w:rPr>
-          <w:sz w:val="24"/>
-          <w:szCs w:val="24"/>
-        </w:rPr>
-      </w:pPr>
-    </w:p>
-    <w:p>
-      <w:pPr>
-        <w:jc w:val="center"/>
-        <w:rPr>
-          <w:sz w:val="24"/>
-          <w:szCs w:val="24"/>
-        </w:rPr>
-      </w:pPr>
-      <w:r>
-        <w:rPr>
-          <w:sz w:val="24"/>
-          <w:szCs w:val="24"/>
-        </w:rPr>
-        <w:t>Pedro Ignácio Trevisan</w:t>
-      </w:r>
-      <w:r>
-        <w:rPr>
-          <w:sz w:val="24"/>
-          <w:szCs w:val="24"/>
-        </w:rPr>
-        <w:tab/>
-        <w:t>RA: 18016568</w:t>
-      </w:r>
-    </w:p>
-    <w:p>
-      <w:pPr>
-        <w:rPr>
-          <w:sz w:val="24"/>
-          <w:szCs w:val="24"/>
-        </w:rPr>
-      </w:pPr>
-      <w:r>
-        <w:rPr>
-          <w:b/>
+      </w:r>
+      <w:r>
+        <w:rPr>
+          <w:sz w:val="24"/>
+          <w:szCs w:val="24"/>
+        </w:rPr>
+        <w:t>RA</w:t>
+      </w:r>
+      <w:r>
+        <w:rPr>
+          <w:sz w:val="24"/>
+          <w:szCs w:val="24"/>
+        </w:rPr>
+        <w:t>: 18016568</w:t>
+      </w:r>
+    </w:p>
+    <w:p>
+      <w:pPr>
+        <w:rPr>
+          <w:b w:val="1"/>
+          <w:bCs w:val="1"/>
           <w:sz w:val="28"/>
           <w:szCs w:val="28"/>
         </w:rPr>
+      </w:pPr>
+    </w:p>
+    <w:p>
+      <w:pPr>
+        <w:rPr>
+          <w:b w:val="1"/>
+          <w:bCs w:val="1"/>
+          <w:sz w:val="28"/>
+          <w:szCs w:val="28"/>
+        </w:rPr>
+      </w:pPr>
+    </w:p>
+    <w:p>
+      <w:pPr>
+        <w:rPr>
+          <w:b w:val="1"/>
+          <w:bCs w:val="1"/>
+          <w:sz w:val="28"/>
+          <w:szCs w:val="28"/>
+        </w:rPr>
+      </w:pPr>
+    </w:p>
+    <w:p>
+      <w:pPr>
+        <w:rPr>
+          <w:b w:val="1"/>
+          <w:bCs w:val="1"/>
+          <w:sz w:val="28"/>
+          <w:szCs w:val="28"/>
+        </w:rPr>
+      </w:pPr>
+    </w:p>
+    <w:p>
+      <w:pPr>
+        <w:rPr>
+          <w:sz w:val="24"/>
+          <w:szCs w:val="24"/>
+        </w:rPr>
+      </w:pPr>
+      <w:r>
+        <w:rPr>
+          <w:b/>
+          <w:sz w:val="28"/>
+          <w:szCs w:val="28"/>
+        </w:rPr>
         <w:lastRenderedPageBreak/>
         <w:t>Sumário</w:t>
       </w:r>
@@ -1293,6 +1470,14 @@
           <w:szCs w:val="24"/>
         </w:rPr>
         <w:tab/>
+      </w:r>
+      <w:r>
+        <w:rPr>
+          <w:rFonts w:ascii="Arial" w:hAnsi="Arial" w:cs="Arial"/>
+          <w:bCs/>
+          <w:sz w:val="24"/>
+          <w:szCs w:val="24"/>
+        </w:rPr>
         <w:t xml:space="preserve"> e para o resumo criptográfico o algoritmo SHA1.</w:t>
       </w:r>
       <w:r>
@@ -1934,55 +2119,41 @@
         <w:jc w:val="center"/>
       </w:pPr>
       <w:r>
-        <w:rPr>
-          <w:rFonts w:ascii="Arial" w:hAnsi="Arial" w:cs="Arial"/>
-          <w:bCs/>
-          <w:noProof/>
-          <w:sz w:val="24"/>
-          <w:szCs w:val="24"/>
-        </w:rPr>
         <w:drawing>
-          <wp:inline distT="0" distB="0" distL="0" distR="0" wp14:anchorId="2A41E909" wp14:editId="0A50A00C">
-            <wp:extent cx="4648200" cy="2696874"/>
+          <wp:inline wp14:editId="6F0BCA83" wp14:anchorId="2A41E909">
+            <wp:extent cx="4648202" cy="2696874"/>
             <wp:effectExtent l="0" t="0" r="0" b="8255"/>
-            <wp:docPr id="28" name="Imagem 28"/>
+            <wp:docPr id="28" name="Imagem 28" title=""/>
             <wp:cNvGraphicFramePr>
-              <a:graphicFrameLocks xmlns:a="http://schemas.openxmlformats.org/drawingml/2006/main" noChangeAspect="1"/>
+              <a:graphicFrameLocks noChangeAspect="1"/>
             </wp:cNvGraphicFramePr>
-            <a:graphic xmlns:a="http://schemas.openxmlformats.org/drawingml/2006/main">
+            <a:graphic>
               <a:graphicData uri="http://schemas.openxmlformats.org/drawingml/2006/picture">
-                <pic:pic xmlns:pic="http://schemas.openxmlformats.org/drawingml/2006/picture">
+                <pic:pic>
                   <pic:nvPicPr>
-                    <pic:cNvPr id="0" name="Picture 1"/>
-                    <pic:cNvPicPr>
-                      <a:picLocks noChangeAspect="1" noChangeArrowheads="1"/>
-                    </pic:cNvPicPr>
+                    <pic:cNvPr id="0" name="Imagem 28"/>
+                    <pic:cNvPicPr/>
                   </pic:nvPicPr>
                   <pic:blipFill>
-                    <a:blip r:embed="rId9">
-                      <a:extLst>
+                    <a:blip r:embed="Rc7122548f53d4e89">
+                      <a:extLst xmlns:a="http://schemas.openxmlformats.org/drawingml/2006/main">
                         <a:ext uri="{28A0092B-C50C-407E-A947-70E740481C1C}">
                           <a14:useLocalDpi xmlns:a14="http://schemas.microsoft.com/office/drawing/2010/main" val="0"/>
                         </a:ext>
                       </a:extLst>
                     </a:blip>
-                    <a:srcRect/>
                     <a:stretch>
                       <a:fillRect/>
                     </a:stretch>
                   </pic:blipFill>
-                  <pic:spPr bwMode="auto">
-                    <a:xfrm>
+                  <pic:spPr>
+                    <a:xfrm rot="0" flipH="0" flipV="0">
                       <a:off x="0" y="0"/>
-                      <a:ext cx="4671984" cy="2710673"/>
+                      <a:ext cx="4648202" cy="2696874"/>
                     </a:xfrm>
                     <a:prstGeom prst="rect">
                       <a:avLst/>
                     </a:prstGeom>
-                    <a:noFill/>
-                    <a:ln>
-                      <a:noFill/>
-                    </a:ln>
                   </pic:spPr>
                 </pic:pic>
               </a:graphicData>
@@ -2233,7 +2404,7 @@
           <w:sz w:val="24"/>
           <w:szCs w:val="24"/>
         </w:rPr>
-        <w:t>Para testarmos o experimento foi feito um programa em espaço de usuário que se comunica-se com o módulo. O esquema abaixo representa como essa comunicação é feita.</w:t>
+        <w:t>Para testarmos o experimento foi feito um programa em espaço de usuário que se comunica com o módulo. O esquema abaixo representa como essa comunicação é feita.</w:t>
       </w:r>
     </w:p>
     <w:p>
@@ -2251,53 +2422,41 @@
         <w:jc w:val="center"/>
       </w:pPr>
       <w:r>
-        <w:rPr>
-          <w:noProof/>
-          <w:sz w:val="24"/>
-          <w:szCs w:val="24"/>
-        </w:rPr>
         <w:drawing>
-          <wp:inline distT="0" distB="0" distL="0" distR="0" wp14:anchorId="6B03B781" wp14:editId="1B207D3B">
-            <wp:extent cx="5267325" cy="2564290"/>
+          <wp:inline wp14:editId="424A43D2" wp14:anchorId="6B03B781">
+            <wp:extent cx="5267324" cy="2564290"/>
             <wp:effectExtent l="0" t="0" r="0" b="7620"/>
-            <wp:docPr id="1" name="Imagem 1"/>
+            <wp:docPr id="1" name="Imagem 1" title=""/>
             <wp:cNvGraphicFramePr>
-              <a:graphicFrameLocks xmlns:a="http://schemas.openxmlformats.org/drawingml/2006/main" noChangeAspect="1"/>
+              <a:graphicFrameLocks noChangeAspect="1"/>
             </wp:cNvGraphicFramePr>
-            <a:graphic xmlns:a="http://schemas.openxmlformats.org/drawingml/2006/main">
+            <a:graphic>
               <a:graphicData uri="http://schemas.openxmlformats.org/drawingml/2006/picture">
-                <pic:pic xmlns:pic="http://schemas.openxmlformats.org/drawingml/2006/picture">
+                <pic:pic>
                   <pic:nvPicPr>
-                    <pic:cNvPr id="0" name="Picture 1"/>
-                    <pic:cNvPicPr>
-                      <a:picLocks noChangeAspect="1" noChangeArrowheads="1"/>
-                    </pic:cNvPicPr>
+                    <pic:cNvPr id="0" name="Imagem 1"/>
+                    <pic:cNvPicPr/>
                   </pic:nvPicPr>
                   <pic:blipFill>
-                    <a:blip r:embed="rId10">
-                      <a:extLst>
+                    <a:blip r:embed="R21a68fc0bf384ab8">
+                      <a:extLst xmlns:a="http://schemas.openxmlformats.org/drawingml/2006/main">
                         <a:ext uri="{28A0092B-C50C-407E-A947-70E740481C1C}">
                           <a14:useLocalDpi xmlns:a14="http://schemas.microsoft.com/office/drawing/2010/main" val="0"/>
                         </a:ext>
                       </a:extLst>
                     </a:blip>
-                    <a:srcRect/>
                     <a:stretch>
                       <a:fillRect/>
                     </a:stretch>
                   </pic:blipFill>
-                  <pic:spPr bwMode="auto">
-                    <a:xfrm>
+                  <pic:spPr>
+                    <a:xfrm rot="0" flipH="0" flipV="0">
                       <a:off x="0" y="0"/>
-                      <a:ext cx="5275813" cy="2568422"/>
+                      <a:ext cx="5267324" cy="2564290"/>
                     </a:xfrm>
                     <a:prstGeom prst="rect">
                       <a:avLst/>
                     </a:prstGeom>
-                    <a:noFill/>
-                    <a:ln>
-                      <a:noFill/>
-                    </a:ln>
                   </pic:spPr>
                 </pic:pic>
               </a:graphicData>
@@ -2387,7 +2546,53 @@
           <w:sz w:val="24"/>
           <w:szCs w:val="24"/>
         </w:rPr>
-        <w:t>Primeiramente é escolhida a operação que se deseja fazer, ou seja, cifrar, decifrar ou calcular o resumo criptográfico de uma mensagem. Após a escolha o usuário digita qual a mensagem que será enviada ao módulo. Para saber qual operação será feita, foi concatenado as letras ‘c’ (cifrar), ‘d’ (decifrar) ou ‘h’ (hash), no final da mensagem, dependendo da escolha do usuário. Desse modo o módulo pode aplicar adequadamente o algoritmo em cima de uma mensagem, basta ler apenas a última posição da string para isso. Após manipular a mensagem (mais detalhes sobre essa manipulação serão discutidas mais para frente), o módulo devolve a mesma para o programa de teste e este se encarrega de imprimir as informações necessárias. Todo o ciclo pode ser feito novamente caso o usuário deseje.</w:t>
+        <w:t>Primeiramente é escolhida a operação que se deseja fazer, ou seja, cifrar, decifrar ou calcular o resumo criptográfico de uma mensagem. Após a escolha o usuário digita qual a mensagem que será enviada ao módulo. Para saber qual operação será feita, foi concatenado as letras ‘c’ (cifrar), ‘d’ (decifrar) ou ‘h’ (</w:t>
+      </w:r>
+      <w:proofErr w:type="spellStart"/>
+      <w:r>
+        <w:rPr>
+          <w:sz w:val="24"/>
+          <w:szCs w:val="24"/>
+        </w:rPr>
+        <w:t>hash</w:t>
+      </w:r>
+      <w:proofErr w:type="spellEnd"/>
+      <w:r>
+        <w:rPr>
+          <w:sz w:val="24"/>
+          <w:szCs w:val="24"/>
+        </w:rPr>
+        <w:t xml:space="preserve">), no final da mensagem, dependendo da escolha do usuário. Desse modo o módulo pode aplicar adequadamente o algoritmo em cima de uma mensagem, basta ler apenas a última posição da </w:t>
+      </w:r>
+      <w:proofErr w:type="spellStart"/>
+      <w:r>
+        <w:rPr>
+          <w:sz w:val="24"/>
+          <w:szCs w:val="24"/>
+        </w:rPr>
+        <w:t>string</w:t>
+      </w:r>
+      <w:proofErr w:type="spellEnd"/>
+      <w:r>
+        <w:rPr>
+          <w:sz w:val="24"/>
+          <w:szCs w:val="24"/>
+        </w:rPr>
+        <w:t xml:space="preserve"> para isso. Após manipular a mensagem (mais detalhes sobre essa manipulação serão discutid</w:t>
+      </w:r>
+      <w:r>
+        <w:rPr>
+          <w:sz w:val="24"/>
+          <w:szCs w:val="24"/>
+        </w:rPr>
+        <w:t>o</w:t>
+      </w:r>
+      <w:r>
+        <w:rPr>
+          <w:sz w:val="24"/>
+          <w:szCs w:val="24"/>
+        </w:rPr>
+        <w:t>s mais para frente), o módulo devolve a mesma para o programa de teste e este se encarrega de imprimir as informações necessárias. Todo o ciclo pode ser feito novamente caso o usuário deseje.</w:t>
       </w:r>
     </w:p>
     <w:p>
@@ -2584,7 +2789,7 @@
     </w:p>
     <w:sectPr>
       <w:footerReference w:type="default" r:id="rId11"/>
-      <w:pgSz w:w="11906" w:h="16838"/>
+      <w:pgSz w:w="11906" w:h="16838" w:orient="portrait"/>
       <w:pgMar w:top="1417" w:right="1701" w:bottom="1417" w:left="1701" w:header="0" w:footer="708" w:gutter="0"/>
       <w:cols w:space="720"/>
       <w:formProt w:val="0"/>
@@ -2690,7 +2895,7 @@
         <w:ind w:left="720" w:hanging="360"/>
       </w:pPr>
       <w:rPr>
-        <w:rFonts w:ascii="Symbol" w:hAnsi="Symbol" w:hint="default"/>
+        <w:rFonts w:hint="default" w:ascii="Symbol" w:hAnsi="Symbol"/>
       </w:rPr>
     </w:lvl>
     <w:lvl w:ilvl="1" w:tplc="04160003" w:tentative="1">
@@ -2702,7 +2907,7 @@
         <w:ind w:left="1440" w:hanging="360"/>
       </w:pPr>
       <w:rPr>
-        <w:rFonts w:ascii="Courier New" w:hAnsi="Courier New" w:cs="Courier New" w:hint="default"/>
+        <w:rFonts w:hint="default" w:ascii="Courier New" w:hAnsi="Courier New" w:cs="Courier New"/>
       </w:rPr>
     </w:lvl>
     <w:lvl w:ilvl="2" w:tplc="04160005" w:tentative="1">
@@ -2714,7 +2919,7 @@
         <w:ind w:left="2160" w:hanging="360"/>
       </w:pPr>
       <w:rPr>
-        <w:rFonts w:ascii="Wingdings" w:hAnsi="Wingdings" w:hint="default"/>
+        <w:rFonts w:hint="default" w:ascii="Wingdings" w:hAnsi="Wingdings"/>
       </w:rPr>
     </w:lvl>
     <w:lvl w:ilvl="3" w:tplc="04160001" w:tentative="1">
@@ -2726,7 +2931,7 @@
         <w:ind w:left="2880" w:hanging="360"/>
       </w:pPr>
       <w:rPr>
-        <w:rFonts w:ascii="Symbol" w:hAnsi="Symbol" w:hint="default"/>
+        <w:rFonts w:hint="default" w:ascii="Symbol" w:hAnsi="Symbol"/>
       </w:rPr>
     </w:lvl>
     <w:lvl w:ilvl="4" w:tplc="04160003" w:tentative="1">
@@ -2738,7 +2943,7 @@
         <w:ind w:left="3600" w:hanging="360"/>
       </w:pPr>
       <w:rPr>
-        <w:rFonts w:ascii="Courier New" w:hAnsi="Courier New" w:cs="Courier New" w:hint="default"/>
+        <w:rFonts w:hint="default" w:ascii="Courier New" w:hAnsi="Courier New" w:cs="Courier New"/>
       </w:rPr>
     </w:lvl>
     <w:lvl w:ilvl="5" w:tplc="04160005" w:tentative="1">
@@ -2750,7 +2955,7 @@
         <w:ind w:left="4320" w:hanging="360"/>
       </w:pPr>
       <w:rPr>
-        <w:rFonts w:ascii="Wingdings" w:hAnsi="Wingdings" w:hint="default"/>
+        <w:rFonts w:hint="default" w:ascii="Wingdings" w:hAnsi="Wingdings"/>
       </w:rPr>
     </w:lvl>
     <w:lvl w:ilvl="6" w:tplc="04160001" w:tentative="1">
@@ -2762,7 +2967,7 @@
         <w:ind w:left="5040" w:hanging="360"/>
       </w:pPr>
       <w:rPr>
-        <w:rFonts w:ascii="Symbol" w:hAnsi="Symbol" w:hint="default"/>
+        <w:rFonts w:hint="default" w:ascii="Symbol" w:hAnsi="Symbol"/>
       </w:rPr>
     </w:lvl>
     <w:lvl w:ilvl="7" w:tplc="04160003" w:tentative="1">
@@ -2774,7 +2979,7 @@
         <w:ind w:left="5760" w:hanging="360"/>
       </w:pPr>
       <w:rPr>
-        <w:rFonts w:ascii="Courier New" w:hAnsi="Courier New" w:cs="Courier New" w:hint="default"/>
+        <w:rFonts w:hint="default" w:ascii="Courier New" w:hAnsi="Courier New" w:cs="Courier New"/>
       </w:rPr>
     </w:lvl>
     <w:lvl w:ilvl="8" w:tplc="04160005" w:tentative="1">
@@ -2786,7 +2991,7 @@
         <w:ind w:left="6480" w:hanging="360"/>
       </w:pPr>
       <w:rPr>
-        <w:rFonts w:ascii="Wingdings" w:hAnsi="Wingdings" w:hint="default"/>
+        <w:rFonts w:hint="default" w:ascii="Wingdings" w:hAnsi="Wingdings"/>
       </w:rPr>
     </w:lvl>
   </w:abstractNum>
@@ -2803,7 +3008,7 @@
         <w:ind w:left="720" w:hanging="360"/>
       </w:pPr>
       <w:rPr>
-        <w:rFonts w:ascii="Symbol" w:hAnsi="Symbol" w:hint="default"/>
+        <w:rFonts w:hint="default" w:ascii="Symbol" w:hAnsi="Symbol"/>
       </w:rPr>
     </w:lvl>
     <w:lvl w:ilvl="1" w:tplc="04160003" w:tentative="1">
@@ -2815,7 +3020,7 @@
         <w:ind w:left="1440" w:hanging="360"/>
       </w:pPr>
       <w:rPr>
-        <w:rFonts w:ascii="Courier New" w:hAnsi="Courier New" w:cs="Courier New" w:hint="default"/>
+        <w:rFonts w:hint="default" w:ascii="Courier New" w:hAnsi="Courier New" w:cs="Courier New"/>
       </w:rPr>
     </w:lvl>
     <w:lvl w:ilvl="2" w:tplc="04160005" w:tentative="1">
@@ -2827,7 +3032,7 @@
         <w:ind w:left="2160" w:hanging="360"/>
       </w:pPr>
       <w:rPr>
-        <w:rFonts w:ascii="Wingdings" w:hAnsi="Wingdings" w:hint="default"/>
+        <w:rFonts w:hint="default" w:ascii="Wingdings" w:hAnsi="Wingdings"/>
       </w:rPr>
     </w:lvl>
     <w:lvl w:ilvl="3" w:tplc="04160001" w:tentative="1">
@@ -2839,7 +3044,7 @@
         <w:ind w:left="2880" w:hanging="360"/>
       </w:pPr>
       <w:rPr>
-        <w:rFonts w:ascii="Symbol" w:hAnsi="Symbol" w:hint="default"/>
+        <w:rFonts w:hint="default" w:ascii="Symbol" w:hAnsi="Symbol"/>
       </w:rPr>
     </w:lvl>
     <w:lvl w:ilvl="4" w:tplc="04160003" w:tentative="1">
@@ -2851,7 +3056,7 @@
         <w:ind w:left="3600" w:hanging="360"/>
       </w:pPr>
       <w:rPr>
-        <w:rFonts w:ascii="Courier New" w:hAnsi="Courier New" w:cs="Courier New" w:hint="default"/>
+        <w:rFonts w:hint="default" w:ascii="Courier New" w:hAnsi="Courier New" w:cs="Courier New"/>
       </w:rPr>
     </w:lvl>
     <w:lvl w:ilvl="5" w:tplc="04160005" w:tentative="1">
@@ -2863,7 +3068,7 @@
         <w:ind w:left="4320" w:hanging="360"/>
       </w:pPr>
       <w:rPr>
-        <w:rFonts w:ascii="Wingdings" w:hAnsi="Wingdings" w:hint="default"/>
+        <w:rFonts w:hint="default" w:ascii="Wingdings" w:hAnsi="Wingdings"/>
       </w:rPr>
     </w:lvl>
     <w:lvl w:ilvl="6" w:tplc="04160001" w:tentative="1">
@@ -2875,7 +3080,7 @@
         <w:ind w:left="5040" w:hanging="360"/>
       </w:pPr>
       <w:rPr>
-        <w:rFonts w:ascii="Symbol" w:hAnsi="Symbol" w:hint="default"/>
+        <w:rFonts w:hint="default" w:ascii="Symbol" w:hAnsi="Symbol"/>
       </w:rPr>
     </w:lvl>
     <w:lvl w:ilvl="7" w:tplc="04160003" w:tentative="1">
@@ -2887,7 +3092,7 @@
         <w:ind w:left="5760" w:hanging="360"/>
       </w:pPr>
       <w:rPr>
-        <w:rFonts w:ascii="Courier New" w:hAnsi="Courier New" w:cs="Courier New" w:hint="default"/>
+        <w:rFonts w:hint="default" w:ascii="Courier New" w:hAnsi="Courier New" w:cs="Courier New"/>
       </w:rPr>
     </w:lvl>
     <w:lvl w:ilvl="8" w:tplc="04160005" w:tentative="1">
@@ -2899,7 +3104,7 @@
         <w:ind w:left="6480" w:hanging="360"/>
       </w:pPr>
       <w:rPr>
-        <w:rFonts w:ascii="Wingdings" w:hAnsi="Wingdings" w:hint="default"/>
+        <w:rFonts w:hint="default" w:ascii="Wingdings" w:hAnsi="Wingdings"/>
       </w:rPr>
     </w:lvl>
   </w:abstractNum>
@@ -2913,11 +3118,11 @@
 </file>
 
 <file path=word/styles.xml><?xml version="1.0" encoding="utf-8"?>
-<w:styles xmlns:mc="http://schemas.openxmlformats.org/markup-compatibility/2006" xmlns:r="http://schemas.openxmlformats.org/officeDocument/2006/relationships" xmlns:w="http://schemas.openxmlformats.org/wordprocessingml/2006/main" xmlns:w14="http://schemas.microsoft.com/office/word/2010/wordml" xmlns:w15="http://schemas.microsoft.com/office/word/2012/wordml" xmlns:w16cex="http://schemas.microsoft.com/office/word/2018/wordml/cex" xmlns:w16cid="http://schemas.microsoft.com/office/word/2016/wordml/cid" xmlns:w16="http://schemas.microsoft.com/office/word/2018/wordml" xmlns:w16se="http://schemas.microsoft.com/office/word/2015/wordml/symex" mc:Ignorable="w14 w15 w16se w16cid w16 w16cex">
+<w:styles xmlns:wp14="http://schemas.microsoft.com/office/word/2010/wordprocessingDrawing" xmlns:mc="http://schemas.openxmlformats.org/markup-compatibility/2006" xmlns:r="http://schemas.openxmlformats.org/officeDocument/2006/relationships" xmlns:w="http://schemas.openxmlformats.org/wordprocessingml/2006/main" xmlns:w14="http://schemas.microsoft.com/office/word/2010/wordml" xmlns:w15="http://schemas.microsoft.com/office/word/2012/wordml" xmlns:w16cex="http://schemas.microsoft.com/office/word/2018/wordml/cex" xmlns:w16cid="http://schemas.microsoft.com/office/word/2016/wordml/cid" xmlns:w16="http://schemas.microsoft.com/office/word/2018/wordml" xmlns:w16se="http://schemas.microsoft.com/office/word/2015/wordml/symex" mc:Ignorable="w14 w15 w16se w16cid w16 w16cex wp14">
   <w:docDefaults>
     <w:rPrDefault>
       <w:rPr>
-        <w:rFonts w:asciiTheme="minorHAnsi" w:eastAsiaTheme="minorHAnsi" w:hAnsiTheme="minorHAnsi" w:cstheme="minorBidi"/>
+        <w:rFonts w:asciiTheme="minorHAnsi" w:hAnsiTheme="minorHAnsi" w:eastAsiaTheme="minorHAnsi" w:cstheme="minorBidi"/>
         <w:sz w:val="22"/>
         <w:szCs w:val="22"/>
         <w:lang w:val="pt-BR" w:eastAsia="en-US" w:bidi="ar-SA"/>
@@ -2928,14 +3133,14 @@
   <w:latentStyles w:defLockedState="0" w:defUIPriority="99" w:defSemiHidden="0" w:defUnhideWhenUsed="0" w:defQFormat="0" w:count="376">
     <w:lsdException w:name="Normal" w:uiPriority="0" w:qFormat="1"/>
     <w:lsdException w:name="heading 1" w:uiPriority="9" w:qFormat="1"/>
-    <w:lsdException w:name="heading 2" w:semiHidden="1" w:uiPriority="9" w:unhideWhenUsed="1" w:qFormat="1"/>
-    <w:lsdException w:name="heading 3" w:semiHidden="1" w:uiPriority="9" w:unhideWhenUsed="1" w:qFormat="1"/>
-    <w:lsdException w:name="heading 4" w:semiHidden="1" w:uiPriority="9" w:unhideWhenUsed="1" w:qFormat="1"/>
-    <w:lsdException w:name="heading 5" w:semiHidden="1" w:uiPriority="9" w:unhideWhenUsed="1" w:qFormat="1"/>
-    <w:lsdException w:name="heading 6" w:semiHidden="1" w:uiPriority="9" w:unhideWhenUsed="1" w:qFormat="1"/>
-    <w:lsdException w:name="heading 7" w:semiHidden="1" w:uiPriority="9" w:unhideWhenUsed="1" w:qFormat="1"/>
-    <w:lsdException w:name="heading 8" w:semiHidden="1" w:uiPriority="9" w:unhideWhenUsed="1" w:qFormat="1"/>
-    <w:lsdException w:name="heading 9" w:semiHidden="1" w:uiPriority="9" w:unhideWhenUsed="1" w:qFormat="1"/>
+    <w:lsdException w:name="heading 2" w:uiPriority="9" w:semiHidden="1" w:unhideWhenUsed="1" w:qFormat="1"/>
+    <w:lsdException w:name="heading 3" w:uiPriority="9" w:semiHidden="1" w:unhideWhenUsed="1" w:qFormat="1"/>
+    <w:lsdException w:name="heading 4" w:uiPriority="9" w:semiHidden="1" w:unhideWhenUsed="1" w:qFormat="1"/>
+    <w:lsdException w:name="heading 5" w:uiPriority="9" w:semiHidden="1" w:unhideWhenUsed="1" w:qFormat="1"/>
+    <w:lsdException w:name="heading 6" w:uiPriority="9" w:semiHidden="1" w:unhideWhenUsed="1" w:qFormat="1"/>
+    <w:lsdException w:name="heading 7" w:uiPriority="9" w:semiHidden="1" w:unhideWhenUsed="1" w:qFormat="1"/>
+    <w:lsdException w:name="heading 8" w:uiPriority="9" w:semiHidden="1" w:unhideWhenUsed="1" w:qFormat="1"/>
+    <w:lsdException w:name="heading 9" w:uiPriority="9" w:semiHidden="1" w:unhideWhenUsed="1" w:qFormat="1"/>
     <w:lsdException w:name="index 1" w:semiHidden="1" w:unhideWhenUsed="1"/>
     <w:lsdException w:name="index 2" w:semiHidden="1" w:unhideWhenUsed="1"/>
     <w:lsdException w:name="index 3" w:semiHidden="1" w:unhideWhenUsed="1"/>
@@ -2945,22 +3150,22 @@
     <w:lsdException w:name="index 7" w:semiHidden="1" w:unhideWhenUsed="1"/>
     <w:lsdException w:name="index 8" w:semiHidden="1" w:unhideWhenUsed="1"/>
     <w:lsdException w:name="index 9" w:semiHidden="1" w:unhideWhenUsed="1"/>
-    <w:lsdException w:name="toc 1" w:semiHidden="1" w:uiPriority="39" w:unhideWhenUsed="1"/>
-    <w:lsdException w:name="toc 2" w:semiHidden="1" w:uiPriority="39" w:unhideWhenUsed="1"/>
-    <w:lsdException w:name="toc 3" w:semiHidden="1" w:uiPriority="39" w:unhideWhenUsed="1"/>
-    <w:lsdException w:name="toc 4" w:semiHidden="1" w:uiPriority="39" w:unhideWhenUsed="1"/>
-    <w:lsdException w:name="toc 5" w:semiHidden="1" w:uiPriority="39" w:unhideWhenUsed="1"/>
-    <w:lsdException w:name="toc 6" w:semiHidden="1" w:uiPriority="39" w:unhideWhenUsed="1"/>
-    <w:lsdException w:name="toc 7" w:semiHidden="1" w:uiPriority="39" w:unhideWhenUsed="1"/>
-    <w:lsdException w:name="toc 8" w:semiHidden="1" w:uiPriority="39" w:unhideWhenUsed="1"/>
-    <w:lsdException w:name="toc 9" w:semiHidden="1" w:uiPriority="39" w:unhideWhenUsed="1"/>
+    <w:lsdException w:name="toc 1" w:uiPriority="39" w:semiHidden="1" w:unhideWhenUsed="1"/>
+    <w:lsdException w:name="toc 2" w:uiPriority="39" w:semiHidden="1" w:unhideWhenUsed="1"/>
+    <w:lsdException w:name="toc 3" w:uiPriority="39" w:semiHidden="1" w:unhideWhenUsed="1"/>
+    <w:lsdException w:name="toc 4" w:uiPriority="39" w:semiHidden="1" w:unhideWhenUsed="1"/>
+    <w:lsdException w:name="toc 5" w:uiPriority="39" w:semiHidden="1" w:unhideWhenUsed="1"/>
+    <w:lsdException w:name="toc 6" w:uiPriority="39" w:semiHidden="1" w:unhideWhenUsed="1"/>
+    <w:lsdException w:name="toc 7" w:uiPriority="39" w:semiHidden="1" w:unhideWhenUsed="1"/>
+    <w:lsdException w:name="toc 8" w:uiPriority="39" w:semiHidden="1" w:unhideWhenUsed="1"/>
+    <w:lsdException w:name="toc 9" w:uiPriority="39" w:semiHidden="1" w:unhideWhenUsed="1"/>
     <w:lsdException w:name="Normal Indent" w:semiHidden="1" w:unhideWhenUsed="1"/>
     <w:lsdException w:name="footnote text" w:semiHidden="1" w:unhideWhenUsed="1"/>
     <w:lsdException w:name="annotation text" w:semiHidden="1" w:unhideWhenUsed="1"/>
     <w:lsdException w:name="header" w:semiHidden="1" w:unhideWhenUsed="1"/>
     <w:lsdException w:name="footer" w:semiHidden="1" w:unhideWhenUsed="1"/>
     <w:lsdException w:name="index heading" w:semiHidden="1" w:unhideWhenUsed="1"/>
-    <w:lsdException w:name="caption" w:semiHidden="1" w:uiPriority="35" w:unhideWhenUsed="1" w:qFormat="1"/>
+    <w:lsdException w:name="caption" w:uiPriority="35" w:semiHidden="1" w:unhideWhenUsed="1" w:qFormat="1"/>
     <w:lsdException w:name="table of figures" w:semiHidden="1" w:unhideWhenUsed="1"/>
     <w:lsdException w:name="envelope address" w:semiHidden="1" w:unhideWhenUsed="1"/>
     <w:lsdException w:name="envelope return" w:semiHidden="1" w:unhideWhenUsed="1"/>
@@ -2991,8 +3196,8 @@
     <w:lsdException w:name="Title" w:uiPriority="10" w:qFormat="1"/>
     <w:lsdException w:name="Closing" w:semiHidden="1" w:unhideWhenUsed="1"/>
     <w:lsdException w:name="Signature" w:semiHidden="1" w:unhideWhenUsed="1"/>
-    <w:lsdException w:name="Default Paragraph Font" w:semiHidden="1" w:uiPriority="1" w:unhideWhenUsed="1"/>
-    <w:lsdException w:name="Body Text" w:semiHidden="1" w:uiPriority="1" w:unhideWhenUsed="1" w:qFormat="1"/>
+    <w:lsdException w:name="Default Paragraph Font" w:uiPriority="1" w:semiHidden="1" w:unhideWhenUsed="1"/>
+    <w:lsdException w:name="Body Text" w:uiPriority="1" w:semiHidden="1" w:unhideWhenUsed="1" w:qFormat="1"/>
     <w:lsdException w:name="Body Text Indent" w:semiHidden="1" w:unhideWhenUsed="1"/>
     <w:lsdException w:name="List Continue" w:semiHidden="1" w:unhideWhenUsed="1"/>
     <w:lsdException w:name="List Continue 2" w:semiHidden="1" w:unhideWhenUsed="1"/>
@@ -3191,8 +3396,8 @@
     <w:lsdException w:name="Subtle Reference" w:uiPriority="31" w:qFormat="1"/>
     <w:lsdException w:name="Intense Reference" w:uiPriority="32" w:qFormat="1"/>
     <w:lsdException w:name="Book Title" w:uiPriority="33" w:qFormat="1"/>
-    <w:lsdException w:name="Bibliography" w:semiHidden="1" w:uiPriority="37" w:unhideWhenUsed="1"/>
-    <w:lsdException w:name="TOC Heading" w:semiHidden="1" w:uiPriority="39" w:unhideWhenUsed="1" w:qFormat="1"/>
+    <w:lsdException w:name="Bibliography" w:uiPriority="37" w:semiHidden="1" w:unhideWhenUsed="1"/>
+    <w:lsdException w:name="TOC Heading" w:uiPriority="39" w:semiHidden="1" w:unhideWhenUsed="1" w:qFormat="1"/>
     <w:lsdException w:name="Plain Table 1" w:uiPriority="41"/>
     <w:lsdException w:name="Plain Table 2" w:uiPriority="42"/>
     <w:lsdException w:name="Plain Table 3" w:uiPriority="43"/>
@@ -3303,7 +3508,7 @@
     <w:lsdException w:name="Unresolved Mention" w:semiHidden="1" w:unhideWhenUsed="1"/>
     <w:lsdException w:name="Smart Link" w:semiHidden="1" w:unhideWhenUsed="1"/>
   </w:latentStyles>
-  <w:style w:type="paragraph" w:default="1" w:styleId="Normal">
+  <w:style w:type="paragraph" w:styleId="Normal" w:default="1">
     <w:name w:val="Normal"/>
     <w:qFormat/>
     <w:rsid w:val="00342087"/>
@@ -3311,17 +3516,17 @@
       <w:widowControl w:val="0"/>
     </w:pPr>
     <w:rPr>
-      <w:rFonts w:ascii="Arial" w:eastAsia="Arial" w:hAnsi="Arial" w:cs="Arial"/>
+      <w:rFonts w:ascii="Arial" w:hAnsi="Arial" w:eastAsia="Arial" w:cs="Arial"/>
       <w:lang w:val="pt-PT"/>
     </w:rPr>
   </w:style>
-  <w:style w:type="character" w:default="1" w:styleId="Fontepargpadro">
+  <w:style w:type="character" w:styleId="Fontepargpadro" w:default="1">
     <w:name w:val="Default Paragraph Font"/>
     <w:uiPriority w:val="1"/>
     <w:semiHidden/>
     <w:unhideWhenUsed/>
   </w:style>
-  <w:style w:type="table" w:default="1" w:styleId="Tabelanormal">
+  <w:style w:type="table" w:styleId="Tabelanormal" w:default="1">
     <w:name w:val="Normal Table"/>
     <w:uiPriority w:val="99"/>
     <w:semiHidden/>
@@ -3336,13 +3541,13 @@
       </w:tblCellMar>
     </w:tblPr>
   </w:style>
-  <w:style w:type="numbering" w:default="1" w:styleId="Semlista">
+  <w:style w:type="numbering" w:styleId="Semlista" w:default="1">
     <w:name w:val="No List"/>
     <w:uiPriority w:val="99"/>
     <w:semiHidden/>
     <w:unhideWhenUsed/>
   </w:style>
-  <w:style w:type="character" w:customStyle="1" w:styleId="CorpodetextoChar">
+  <w:style w:type="character" w:styleId="CorpodetextoChar" w:customStyle="1">
     <w:name w:val="Corpo de texto Char"/>
     <w:basedOn w:val="Fontepargpadro"/>
     <w:link w:val="Corpodetexto"/>
@@ -3350,13 +3555,13 @@
     <w:qFormat/>
     <w:rsid w:val="00342087"/>
     <w:rPr>
-      <w:rFonts w:ascii="Arial" w:eastAsia="Arial" w:hAnsi="Arial" w:cs="Arial"/>
+      <w:rFonts w:ascii="Arial" w:hAnsi="Arial" w:eastAsia="Arial" w:cs="Arial"/>
       <w:sz w:val="24"/>
       <w:szCs w:val="24"/>
       <w:lang w:val="pt-PT"/>
     </w:rPr>
   </w:style>
-  <w:style w:type="character" w:customStyle="1" w:styleId="CabealhoChar">
+  <w:style w:type="character" w:styleId="CabealhoChar" w:customStyle="1">
     <w:name w:val="Cabeçalho Char"/>
     <w:basedOn w:val="Fontepargpadro"/>
     <w:link w:val="Cabealho"/>
@@ -3364,11 +3569,11 @@
     <w:qFormat/>
     <w:rsid w:val="00274384"/>
     <w:rPr>
-      <w:rFonts w:ascii="Arial" w:eastAsia="Arial" w:hAnsi="Arial" w:cs="Arial"/>
+      <w:rFonts w:ascii="Arial" w:hAnsi="Arial" w:eastAsia="Arial" w:cs="Arial"/>
       <w:lang w:val="pt-PT"/>
     </w:rPr>
   </w:style>
-  <w:style w:type="character" w:customStyle="1" w:styleId="RodapChar">
+  <w:style w:type="character" w:styleId="RodapChar" w:customStyle="1">
     <w:name w:val="Rodapé Char"/>
     <w:basedOn w:val="Fontepargpadro"/>
     <w:link w:val="Rodap"/>
@@ -3376,11 +3581,11 @@
     <w:qFormat/>
     <w:rsid w:val="00274384"/>
     <w:rPr>
-      <w:rFonts w:ascii="Arial" w:eastAsia="Arial" w:hAnsi="Arial" w:cs="Arial"/>
+      <w:rFonts w:ascii="Arial" w:hAnsi="Arial" w:eastAsia="Arial" w:cs="Arial"/>
       <w:lang w:val="pt-PT"/>
     </w:rPr>
   </w:style>
-  <w:style w:type="character" w:customStyle="1" w:styleId="pl-c1">
+  <w:style w:type="character" w:styleId="pl-c1" w:customStyle="1">
     <w:name w:val="pl-c1"/>
     <w:basedOn w:val="Fontepargpadro"/>
     <w:qFormat/>
@@ -3396,7 +3601,7 @@
       <w:spacing w:before="240" w:after="120"/>
     </w:pPr>
     <w:rPr>
-      <w:rFonts w:ascii="Liberation Sans" w:eastAsia="Noto Sans CJK SC" w:hAnsi="Liberation Sans" w:cs="Lohit Devanagari"/>
+      <w:rFonts w:ascii="Liberation Sans" w:hAnsi="Liberation Sans" w:eastAsia="Noto Sans CJK SC" w:cs="Lohit Devanagari"/>
       <w:sz w:val="28"/>
       <w:szCs w:val="28"/>
     </w:rPr>
@@ -3439,7 +3644,7 @@
       <w:szCs w:val="18"/>
     </w:rPr>
   </w:style>
-  <w:style w:type="paragraph" w:customStyle="1" w:styleId="ndice">
+  <w:style w:type="paragraph" w:styleId="ndice" w:customStyle="1">
     <w:name w:val="Índice"/>
     <w:basedOn w:val="Normal"/>
     <w:qFormat/>
@@ -3450,7 +3655,7 @@
       <w:rFonts w:cs="Lohit Devanagari"/>
     </w:rPr>
   </w:style>
-  <w:style w:type="paragraph" w:customStyle="1" w:styleId="TextosemFormatao1">
+  <w:style w:type="paragraph" w:styleId="TextosemFormatao1" w:customStyle="1">
     <w:name w:val="Texto sem Formatação1"/>
     <w:basedOn w:val="Normal"/>
     <w:qFormat/>
@@ -3460,7 +3665,7 @@
       <w:suppressAutoHyphens/>
     </w:pPr>
     <w:rPr>
-      <w:rFonts w:ascii="Courier New" w:eastAsia="Times New Roman" w:hAnsi="Courier New" w:cs="Courier New"/>
+      <w:rFonts w:ascii="Courier New" w:hAnsi="Courier New" w:eastAsia="Times New Roman" w:cs="Courier New"/>
       <w:sz w:val="20"/>
       <w:szCs w:val="20"/>
       <w:lang w:val="pt-BR" w:eastAsia="zh-CN"/>
@@ -3512,12 +3717,12 @@
     <w:rsid w:val="003E7810"/>
     <w:tblPr>
       <w:tblBorders>
-        <w:top w:val="single" w:sz="4" w:space="0" w:color="auto"/>
-        <w:left w:val="single" w:sz="4" w:space="0" w:color="auto"/>
-        <w:bottom w:val="single" w:sz="4" w:space="0" w:color="auto"/>
-        <w:right w:val="single" w:sz="4" w:space="0" w:color="auto"/>
-        <w:insideH w:val="single" w:sz="4" w:space="0" w:color="auto"/>
-        <w:insideV w:val="single" w:sz="4" w:space="0" w:color="auto"/>
+        <w:top w:val="single" w:color="auto" w:sz="4" w:space="0"/>
+        <w:left w:val="single" w:color="auto" w:sz="4" w:space="0"/>
+        <w:bottom w:val="single" w:color="auto" w:sz="4" w:space="0"/>
+        <w:right w:val="single" w:color="auto" w:sz="4" w:space="0"/>
+        <w:insideH w:val="single" w:color="auto" w:sz="4" w:space="0"/>
+        <w:insideV w:val="single" w:color="auto" w:sz="4" w:space="0"/>
       </w:tblBorders>
     </w:tblPr>
   </w:style>
@@ -3530,12 +3735,12 @@
       <w:tblStyleRowBandSize w:val="1"/>
       <w:tblStyleColBandSize w:val="1"/>
       <w:tblBorders>
-        <w:top w:val="single" w:sz="4" w:space="0" w:color="999999" w:themeColor="text1" w:themeTint="66"/>
-        <w:left w:val="single" w:sz="4" w:space="0" w:color="999999" w:themeColor="text1" w:themeTint="66"/>
-        <w:bottom w:val="single" w:sz="4" w:space="0" w:color="999999" w:themeColor="text1" w:themeTint="66"/>
-        <w:right w:val="single" w:sz="4" w:space="0" w:color="999999" w:themeColor="text1" w:themeTint="66"/>
-        <w:insideH w:val="single" w:sz="4" w:space="0" w:color="999999" w:themeColor="text1" w:themeTint="66"/>
-        <w:insideV w:val="single" w:sz="4" w:space="0" w:color="999999" w:themeColor="text1" w:themeTint="66"/>
+        <w:top w:val="single" w:color="999999" w:themeColor="text1" w:themeTint="66" w:sz="4" w:space="0"/>
+        <w:left w:val="single" w:color="999999" w:themeColor="text1" w:themeTint="66" w:sz="4" w:space="0"/>
+        <w:bottom w:val="single" w:color="999999" w:themeColor="text1" w:themeTint="66" w:sz="4" w:space="0"/>
+        <w:right w:val="single" w:color="999999" w:themeColor="text1" w:themeTint="66" w:sz="4" w:space="0"/>
+        <w:insideH w:val="single" w:color="999999" w:themeColor="text1" w:themeTint="66" w:sz="4" w:space="0"/>
+        <w:insideV w:val="single" w:color="999999" w:themeColor="text1" w:themeTint="66" w:sz="4" w:space="0"/>
       </w:tblBorders>
     </w:tblPr>
     <w:tblStylePr w:type="firstRow">
@@ -3546,7 +3751,7 @@
       <w:tblPr/>
       <w:tcPr>
         <w:tcBorders>
-          <w:bottom w:val="single" w:sz="12" w:space="0" w:color="000000" w:themeColor="text1"/>
+          <w:bottom w:val="single" w:color="000000" w:themeColor="text1" w:sz="12" w:space="0"/>
         </w:tcBorders>
       </w:tcPr>
     </w:tblStylePr>
@@ -3558,7 +3763,7 @@
       <w:tblPr/>
       <w:tcPr>
         <w:tcBorders>
-          <w:top w:val="double" w:sz="2" w:space="0" w:color="000000" w:themeColor="text1"/>
+          <w:top w:val="double" w:color="000000" w:themeColor="text1" w:sz="2" w:space="0"/>
         </w:tcBorders>
       </w:tcPr>
     </w:tblStylePr>
@@ -3584,12 +3789,12 @@
       <w:tblStyleRowBandSize w:val="1"/>
       <w:tblStyleColBandSize w:val="1"/>
       <w:tblBorders>
-        <w:top w:val="single" w:sz="4" w:space="0" w:color="BDD6EE" w:themeColor="accent5" w:themeTint="66"/>
-        <w:left w:val="single" w:sz="4" w:space="0" w:color="BDD6EE" w:themeColor="accent5" w:themeTint="66"/>
-        <w:bottom w:val="single" w:sz="4" w:space="0" w:color="BDD6EE" w:themeColor="accent5" w:themeTint="66"/>
-        <w:right w:val="single" w:sz="4" w:space="0" w:color="BDD6EE" w:themeColor="accent5" w:themeTint="66"/>
-        <w:insideH w:val="single" w:sz="4" w:space="0" w:color="BDD6EE" w:themeColor="accent5" w:themeTint="66"/>
-        <w:insideV w:val="single" w:sz="4" w:space="0" w:color="BDD6EE" w:themeColor="accent5" w:themeTint="66"/>
+        <w:top w:val="single" w:color="BDD6EE" w:themeColor="accent5" w:themeTint="66" w:sz="4" w:space="0"/>
+        <w:left w:val="single" w:color="BDD6EE" w:themeColor="accent5" w:themeTint="66" w:sz="4" w:space="0"/>
+        <w:bottom w:val="single" w:color="BDD6EE" w:themeColor="accent5" w:themeTint="66" w:sz="4" w:space="0"/>
+        <w:right w:val="single" w:color="BDD6EE" w:themeColor="accent5" w:themeTint="66" w:sz="4" w:space="0"/>
+        <w:insideH w:val="single" w:color="BDD6EE" w:themeColor="accent5" w:themeTint="66" w:sz="4" w:space="0"/>
+        <w:insideV w:val="single" w:color="BDD6EE" w:themeColor="accent5" w:themeTint="66" w:sz="4" w:space="0"/>
       </w:tblBorders>
     </w:tblPr>
     <w:tblStylePr w:type="firstRow">
@@ -3600,7 +3805,7 @@
       <w:tblPr/>
       <w:tcPr>
         <w:tcBorders>
-          <w:bottom w:val="single" w:sz="12" w:space="0" w:color="5B9BD5" w:themeColor="accent5"/>
+          <w:bottom w:val="single" w:color="5B9BD5" w:themeColor="accent5" w:sz="12" w:space="0"/>
         </w:tcBorders>
       </w:tcPr>
     </w:tblStylePr>
@@ -3612,7 +3817,7 @@
       <w:tblPr/>
       <w:tcPr>
         <w:tcBorders>
-          <w:top w:val="double" w:sz="2" w:space="0" w:color="5B9BD5" w:themeColor="accent5"/>
+          <w:top w:val="double" w:color="5B9BD5" w:themeColor="accent5" w:sz="2" w:space="0"/>
         </w:tcBorders>
       </w:tcPr>
     </w:tblStylePr>
@@ -3640,28 +3845,28 @@
     </w:tblPr>
     <w:tblStylePr w:type="firstRow">
       <w:rPr>
-        <w:rFonts w:asciiTheme="majorHAnsi" w:eastAsiaTheme="majorEastAsia" w:hAnsiTheme="majorHAnsi" w:cstheme="majorBidi"/>
+        <w:rFonts w:asciiTheme="majorHAnsi" w:hAnsiTheme="majorHAnsi" w:eastAsiaTheme="majorEastAsia" w:cstheme="majorBidi"/>
         <w:i/>
         <w:sz w:val="26"/>
       </w:rPr>
       <w:tblPr/>
       <w:tcPr>
         <w:tcBorders>
-          <w:bottom w:val="single" w:sz="4" w:space="0" w:color="000000" w:themeColor="text1"/>
+          <w:bottom w:val="single" w:color="000000" w:themeColor="text1" w:sz="4" w:space="0"/>
         </w:tcBorders>
         <w:shd w:val="clear" w:color="auto" w:fill="FFFFFF" w:themeFill="background1"/>
       </w:tcPr>
     </w:tblStylePr>
     <w:tblStylePr w:type="lastRow">
       <w:rPr>
-        <w:rFonts w:asciiTheme="majorHAnsi" w:eastAsiaTheme="majorEastAsia" w:hAnsiTheme="majorHAnsi" w:cstheme="majorBidi"/>
+        <w:rFonts w:asciiTheme="majorHAnsi" w:hAnsiTheme="majorHAnsi" w:eastAsiaTheme="majorEastAsia" w:cstheme="majorBidi"/>
         <w:i/>
         <w:sz w:val="26"/>
       </w:rPr>
       <w:tblPr/>
       <w:tcPr>
         <w:tcBorders>
-          <w:top w:val="single" w:sz="4" w:space="0" w:color="000000" w:themeColor="text1"/>
+          <w:top w:val="single" w:color="000000" w:themeColor="text1" w:sz="4" w:space="0"/>
         </w:tcBorders>
         <w:shd w:val="clear" w:color="auto" w:fill="FFFFFF" w:themeFill="background1"/>
       </w:tcPr>
@@ -3671,28 +3876,28 @@
         <w:jc w:val="right"/>
       </w:pPr>
       <w:rPr>
-        <w:rFonts w:asciiTheme="majorHAnsi" w:eastAsiaTheme="majorEastAsia" w:hAnsiTheme="majorHAnsi" w:cstheme="majorBidi"/>
+        <w:rFonts w:asciiTheme="majorHAnsi" w:hAnsiTheme="majorHAnsi" w:eastAsiaTheme="majorEastAsia" w:cstheme="majorBidi"/>
         <w:i/>
         <w:sz w:val="26"/>
       </w:rPr>
       <w:tblPr/>
       <w:tcPr>
         <w:tcBorders>
-          <w:right w:val="single" w:sz="4" w:space="0" w:color="000000" w:themeColor="text1"/>
+          <w:right w:val="single" w:color="000000" w:themeColor="text1" w:sz="4" w:space="0"/>
         </w:tcBorders>
         <w:shd w:val="clear" w:color="auto" w:fill="FFFFFF" w:themeFill="background1"/>
       </w:tcPr>
     </w:tblStylePr>
     <w:tblStylePr w:type="lastCol">
       <w:rPr>
-        <w:rFonts w:asciiTheme="majorHAnsi" w:eastAsiaTheme="majorEastAsia" w:hAnsiTheme="majorHAnsi" w:cstheme="majorBidi"/>
+        <w:rFonts w:asciiTheme="majorHAnsi" w:hAnsiTheme="majorHAnsi" w:eastAsiaTheme="majorEastAsia" w:cstheme="majorBidi"/>
         <w:i/>
         <w:sz w:val="26"/>
       </w:rPr>
       <w:tblPr/>
       <w:tcPr>
         <w:tcBorders>
-          <w:left w:val="single" w:sz="4" w:space="0" w:color="000000" w:themeColor="text1"/>
+          <w:left w:val="single" w:color="000000" w:themeColor="text1" w:sz="4" w:space="0"/>
         </w:tcBorders>
         <w:shd w:val="clear" w:color="auto" w:fill="FFFFFF" w:themeFill="background1"/>
       </w:tcPr>
@@ -3766,6 +3971,39 @@
     </w:rPr>
   </w:style>
 </w:styles>
+</file>
+
+<file path=word/glossary/document.xml><?xml version="1.0" encoding="utf-8"?>
+<w:glossaryDocument xmlns:w14="http://schemas.microsoft.com/office/word/2010/wordml" xmlns:w="http://schemas.openxmlformats.org/wordprocessingml/2006/main">
+  <w:docParts>
+    <w:docPart>
+      <w:docPartPr>
+        <w:name w:val="DefaultPlaceholder_1081868574"/>
+        <w:category>
+          <w:name w:val="General"/>
+          <w:gallery w:val="placeholder"/>
+        </w:category>
+        <w:types>
+          <w:type w:val="bbPlcHdr"/>
+        </w:types>
+        <w:behaviors>
+          <w:behavior w:val="content"/>
+        </w:behaviors>
+        <w:guid w:val="{eee4156c-ce2f-4ebe-8d59-8354a45a6953}"/>
+      </w:docPartPr>
+      <w:docPartBody>
+        <w:p>
+          <w:r>
+            <w:rPr>
+              <w:rStyle w:val="PlaceholderText"/>
+            </w:rPr>
+            <w:t/>
+          </w:r>
+        </w:p>
+      </w:docPartBody>
+    </w:docPart>
+  </w:docParts>
+</w:glossaryDocument>
 </file>
 
 <file path=word/theme/theme1.xml><?xml version="1.0" encoding="utf-8"?>

</xml_diff>